<commit_message>
change index of test case
</commit_message>
<xml_diff>
--- a/Document/GIANTS_TestCases_5.0.docx
+++ b/Document/GIANTS_TestCases_5.0.docx
@@ -1443,7 +1443,7 @@
                 <w:kern w:val="0"/>
                 <w:lang w:eastAsia="zh-CN"/>
               </w:rPr>
-              <w:t>1</w:t>
+              <w:t>7</w:t>
             </w:r>
           </w:p>
         </w:tc>
@@ -1563,7 +1563,7 @@
                 <w:lang w:eastAsia="zh-CN"/>
               </w:rPr>
               <w:lastRenderedPageBreak/>
-              <w:t>2</w:t>
+              <w:t>8</w:t>
             </w:r>
           </w:p>
         </w:tc>
@@ -1680,7 +1680,7 @@
                 <w:kern w:val="0"/>
                 <w:lang w:eastAsia="zh-CN"/>
               </w:rPr>
-              <w:t>3</w:t>
+              <w:t>9</w:t>
             </w:r>
           </w:p>
         </w:tc>
@@ -1799,7 +1799,7 @@
                 <w:kern w:val="0"/>
                 <w:lang w:eastAsia="zh-CN"/>
               </w:rPr>
-              <w:t>4</w:t>
+              <w:t>10</w:t>
             </w:r>
           </w:p>
         </w:tc>
@@ -1920,7 +1920,7 @@
                 <w:kern w:val="0"/>
                 <w:lang w:eastAsia="zh-CN"/>
               </w:rPr>
-              <w:t>5</w:t>
+              <w:t>11</w:t>
             </w:r>
           </w:p>
         </w:tc>
@@ -2028,7 +2028,7 @@
               <w:rPr>
                 <w:rFonts w:eastAsia="Times New Roman"/>
               </w:rPr>
-              <w:t>6</w:t>
+              <w:t>12</w:t>
             </w:r>
           </w:p>
         </w:tc>
@@ -2405,6 +2405,14 @@
               </w:rPr>
               <w:t>1</w:t>
             </w:r>
+            <w:r>
+              <w:rPr>
+                <w:rFonts w:eastAsia="Times New Roman"/>
+                <w:kern w:val="0"/>
+                <w:lang w:eastAsia="zh-CN"/>
+              </w:rPr>
+              <w:t>3</w:t>
+            </w:r>
           </w:p>
         </w:tc>
         <w:tc>
@@ -2522,7 +2530,7 @@
                 <w:kern w:val="0"/>
                 <w:lang w:eastAsia="zh-CN"/>
               </w:rPr>
-              <w:t>2</w:t>
+              <w:t>14</w:t>
             </w:r>
           </w:p>
         </w:tc>
@@ -2639,7 +2647,7 @@
                 <w:kern w:val="0"/>
                 <w:lang w:eastAsia="zh-CN"/>
               </w:rPr>
-              <w:t>3</w:t>
+              <w:t>15</w:t>
             </w:r>
           </w:p>
         </w:tc>
@@ -2774,7 +2782,7 @@
                 <w:kern w:val="0"/>
                 <w:lang w:eastAsia="zh-CN"/>
               </w:rPr>
-              <w:t>4</w:t>
+              <w:t>16</w:t>
             </w:r>
           </w:p>
         </w:tc>
@@ -2895,7 +2903,7 @@
                 <w:kern w:val="0"/>
                 <w:lang w:eastAsia="zh-CN"/>
               </w:rPr>
-              <w:t>5</w:t>
+              <w:t>17</w:t>
             </w:r>
           </w:p>
         </w:tc>
@@ -3003,7 +3011,7 @@
               <w:rPr>
                 <w:rFonts w:eastAsia="Times New Roman"/>
               </w:rPr>
-              <w:t>6</w:t>
+              <w:t>18</w:t>
             </w:r>
           </w:p>
         </w:tc>
@@ -3127,8 +3135,10 @@
               <w:rPr>
                 <w:rFonts w:eastAsia="Times New Roman"/>
               </w:rPr>
-              <w:t>7</w:t>
-            </w:r>
+              <w:t>19</w:t>
+            </w:r>
+            <w:bookmarkStart w:id="0" w:name="_GoBack"/>
+            <w:bookmarkEnd w:id="0"/>
           </w:p>
         </w:tc>
         <w:tc>
@@ -3219,10 +3229,7 @@
     <w:p/>
     <w:p/>
     <w:p/>
-    <w:p>
-      <w:bookmarkStart w:id="0" w:name="_GoBack"/>
-      <w:bookmarkEnd w:id="0"/>
-    </w:p>
+    <w:p/>
     <w:sectPr>
       <w:pgSz w:w="12240" w:h="15840"/>
       <w:pgMar w:top="1440" w:right="1440" w:bottom="1440" w:left="1440" w:header="720" w:footer="720" w:gutter="0"/>

</xml_diff>